<commit_message>
Starting the Dev Branch
</commit_message>
<xml_diff>
--- a/DNS Name server, and list of things to do.docx
+++ b/DNS Name server, and list of things to do.docx
@@ -2,6 +2,30 @@
 <file path=word/document.xml><?xml version="1.0" encoding="utf-8"?>
 <w:document xmlns:wpc="http://schemas.microsoft.com/office/word/2010/wordprocessingCanvas" xmlns:cx="http://schemas.microsoft.com/office/drawing/2014/chartex" xmlns:cx1="http://schemas.microsoft.com/office/drawing/2015/9/8/chartex" xmlns:cx2="http://schemas.microsoft.com/office/drawing/2015/10/21/chartex" xmlns:cx3="http://schemas.microsoft.com/office/drawing/2016/5/9/chartex" xmlns:cx4="http://schemas.microsoft.com/office/drawing/2016/5/10/chartex" xmlns:cx5="http://schemas.microsoft.com/office/drawing/2016/5/11/chartex" xmlns:cx6="http://schemas.microsoft.com/office/drawing/2016/5/12/chartex" xmlns:cx7="http://schemas.microsoft.com/office/drawing/2016/5/13/chartex" xmlns:cx8="http://schemas.microsoft.com/office/drawing/2016/5/14/chartex" xmlns:mc="http://schemas.openxmlformats.org/markup-compatibility/2006" xmlns:aink="http://schemas.microsoft.com/office/drawing/2016/ink" xmlns:am3d="http://schemas.microsoft.com/office/drawing/2017/model3d" xmlns:o="urn:schemas-microsoft-com:office:office" xmlns:oel="http://schemas.microsoft.com/office/2019/extlst" xmlns:r="http://schemas.openxmlformats.org/officeDocument/2006/relationships" xmlns:m="http://schemas.openxmlformats.org/officeDocument/2006/math" xmlns:v="urn:schemas-microsoft-com:vml" xmlns:wp14="http://schemas.microsoft.com/office/word/2010/wordprocessingDrawing" xmlns:wp="http://schemas.openxmlformats.org/drawingml/2006/wordprocessingDrawing" xmlns:w10="urn:schemas-microsoft-com:office:word" xmlns:w="http://schemas.openxmlformats.org/wordprocessingml/2006/main" xmlns:w14="http://schemas.microsoft.com/office/word/2010/wordml" xmlns:w15="http://schemas.microsoft.com/office/word/2012/wordml" xmlns:w16cex="http://schemas.microsoft.com/office/word/2018/wordml/cex" xmlns:w16cid="http://schemas.microsoft.com/office/word/2016/wordml/cid" xmlns:w16="http://schemas.microsoft.com/office/word/2018/wordml" xmlns:w16du="http://schemas.microsoft.com/office/word/2023/wordml/word16du" xmlns:w16sdtdh="http://schemas.microsoft.com/office/word/2020/wordml/sdtdatahash" xmlns:w16sdtfl="http://schemas.microsoft.com/office/word/2024/wordml/sdtformatlock" xmlns:w16se="http://schemas.microsoft.com/office/word/2015/wordml/symex" xmlns:wpg="http://schemas.microsoft.com/office/word/2010/wordprocessingGroup" xmlns:wpi="http://schemas.microsoft.com/office/word/2010/wordprocessingInk" xmlns:wne="http://schemas.microsoft.com/office/word/2006/wordml" xmlns:wps="http://schemas.microsoft.com/office/word/2010/wordprocessingShape" mc:Ignorable="w14 w15 w16se w16cid w16 w16cex w16sdtdh w16sdtfl w16du wp14">
   <w:body>
+    <w:p>
+      <w:pPr>
+        <w:rPr>
+          <w:b/>
+          <w:bCs/>
+        </w:rPr>
+      </w:pPr>
+      <w:proofErr w:type="spellStart"/>
+      <w:r>
+        <w:rPr>
+          <w:b/>
+          <w:bCs/>
+        </w:rPr>
+        <w:t>Github</w:t>
+      </w:r>
+      <w:proofErr w:type="spellEnd"/>
+      <w:r>
+        <w:rPr>
+          <w:b/>
+          <w:bCs/>
+        </w:rPr>
+        <w:t xml:space="preserve"> Cheat Sheet</w:t>
+      </w:r>
+    </w:p>
     <w:p>
       <w:pPr>
         <w:rPr>
@@ -14,867 +38,343 @@
           <w:b/>
           <w:bCs/>
         </w:rPr>
-        <w:t>1. Comparison Tables</w:t>
+        <w:t>GIT CHEAT SHEET</w:t>
       </w:r>
     </w:p>
-    <w:p>
-      <w:r>
-        <w:t>To enable table formatting in AI responses:</w:t>
-      </w:r>
-    </w:p>
-    <w:p>
-      <w:pPr>
-        <w:numPr>
-          <w:ilvl w:val="0"/>
-          <w:numId w:val="1"/>
-        </w:numPr>
-      </w:pPr>
-      <w:r>
-        <w:t xml:space="preserve">You can make sure your backend allows and returns </w:t>
-      </w:r>
-      <w:r>
-        <w:rPr>
-          <w:b/>
-          <w:bCs/>
-        </w:rPr>
-        <w:t>basic HTML tags</w:t>
-      </w:r>
-      <w:r>
-        <w:t xml:space="preserve"> (like &lt;table&gt;, &lt;tr&gt;, &lt;td&gt;, etc.).</w:t>
-      </w:r>
-    </w:p>
-    <w:p>
-      <w:pPr>
-        <w:numPr>
-          <w:ilvl w:val="0"/>
-          <w:numId w:val="1"/>
-        </w:numPr>
-      </w:pPr>
-      <w:r>
-        <w:t>In your response display function (</w:t>
-      </w:r>
-      <w:proofErr w:type="spellStart"/>
-      <w:proofErr w:type="gramStart"/>
-      <w:r>
-        <w:t>addMessage</w:t>
-      </w:r>
-      <w:proofErr w:type="spellEnd"/>
-      <w:r>
-        <w:t>(</w:t>
-      </w:r>
-      <w:proofErr w:type="gramEnd"/>
-      <w:r>
-        <w:t xml:space="preserve">)), change from </w:t>
-      </w:r>
-      <w:proofErr w:type="spellStart"/>
-      <w:r>
-        <w:t>innerText</w:t>
-      </w:r>
-      <w:proofErr w:type="spellEnd"/>
-      <w:r>
-        <w:t xml:space="preserve"> to </w:t>
-      </w:r>
-      <w:proofErr w:type="spellStart"/>
-      <w:r>
-        <w:t>innerHTML</w:t>
-      </w:r>
-      <w:proofErr w:type="spellEnd"/>
-      <w:r>
-        <w:t>:</w:t>
-      </w:r>
-    </w:p>
-    <w:p>
-      <w:proofErr w:type="spellStart"/>
-      <w:r>
-        <w:t>js</w:t>
-      </w:r>
-      <w:proofErr w:type="spellEnd"/>
-    </w:p>
-    <w:p>
-      <w:proofErr w:type="spellStart"/>
-      <w:r>
-        <w:t>CopyEdit</w:t>
-      </w:r>
-      <w:proofErr w:type="spellEnd"/>
-    </w:p>
-    <w:p>
-      <w:proofErr w:type="spellStart"/>
-      <w:proofErr w:type="gramStart"/>
-      <w:r>
-        <w:t>msg.innerHTML</w:t>
-      </w:r>
-      <w:proofErr w:type="spellEnd"/>
-      <w:proofErr w:type="gramEnd"/>
-      <w:r>
-        <w:t xml:space="preserve"> = text;</w:t>
-      </w:r>
-    </w:p>
-    <w:p>
-      <w:r>
-        <w:t>This will render tables, links, and bullet points properly.</w:t>
-      </w:r>
-    </w:p>
-    <w:p>
-      <w:r>
-        <w:pict w14:anchorId="171CE294">
-          <v:rect id="_x0000_i1043" style="width:0;height:1.5pt" o:hralign="center" o:hrstd="t" o:hr="t" fillcolor="#a0a0a0" stroked="f"/>
-        </w:pict>
-      </w:r>
-    </w:p>
-    <w:p>
-      <w:pPr>
-        <w:rPr>
-          <w:b/>
-          <w:bCs/>
-        </w:rPr>
-      </w:pPr>
-      <w:r>
-        <w:rPr>
-          <w:rFonts w:ascii="Segoe UI Emoji" w:hAnsi="Segoe UI Emoji" w:cs="Segoe UI Emoji"/>
-          <w:b/>
-          <w:bCs/>
-        </w:rPr>
-        <w:t>✅</w:t>
-      </w:r>
-      <w:r>
-        <w:rPr>
-          <w:b/>
-          <w:bCs/>
-        </w:rPr>
-        <w:t xml:space="preserve"> 2. Bulleted &amp; Concise Responses</w:t>
-      </w:r>
-    </w:p>
-    <w:p>
-      <w:r>
-        <w:t xml:space="preserve">You can adjust your system prompt in the backend (e.g. your </w:t>
-      </w:r>
-      <w:proofErr w:type="spellStart"/>
-      <w:r>
-        <w:t>ai_personas</w:t>
-      </w:r>
-      <w:proofErr w:type="spellEnd"/>
-      <w:r>
-        <w:t xml:space="preserve"> table) to say:</w:t>
-      </w:r>
-    </w:p>
-    <w:p>
-      <w:r>
-        <w:t>“Respond in a concise, professional tone using short bullet points. Prioritize scannable, structured answers that are easy to skim.”</w:t>
-      </w:r>
-    </w:p>
-    <w:p>
-      <w:r>
-        <w:t>I'll help refine this if you want the exact SQL/API update format.</w:t>
-      </w:r>
-    </w:p>
-    <w:p>
-      <w:r>
-        <w:pict w14:anchorId="4A2D0595">
-          <v:rect id="_x0000_i1044" style="width:0;height:1.5pt" o:hralign="center" o:hrstd="t" o:hr="t" fillcolor="#a0a0a0" stroked="f"/>
-        </w:pict>
-      </w:r>
-    </w:p>
-    <w:p>
-      <w:pPr>
-        <w:rPr>
-          <w:b/>
-          <w:bCs/>
-        </w:rPr>
-      </w:pPr>
-      <w:r>
-        <w:rPr>
-          <w:rFonts w:ascii="Segoe UI Emoji" w:hAnsi="Segoe UI Emoji" w:cs="Segoe UI Emoji"/>
-          <w:b/>
-          <w:bCs/>
-        </w:rPr>
-        <w:t>✅</w:t>
-      </w:r>
-      <w:r>
-        <w:rPr>
-          <w:b/>
-          <w:bCs/>
-        </w:rPr>
-        <w:t xml:space="preserve"> 3. Lead-In + Link/Phone in Every Answer</w:t>
-      </w:r>
-    </w:p>
-    <w:p>
-      <w:r>
-        <w:t>You can append this kind of text to every answer in the backend logic, like:</w:t>
-      </w:r>
-    </w:p>
-    <w:p>
-      <w:r>
-        <w:t>python</w:t>
-      </w:r>
-    </w:p>
-    <w:p>
-      <w:proofErr w:type="spellStart"/>
-      <w:r>
-        <w:t>CopyEdit</w:t>
-      </w:r>
-      <w:proofErr w:type="spellEnd"/>
-    </w:p>
-    <w:p>
-      <w:r>
-        <w:t>answer += "\n\n</w:t>
-      </w:r>
-      <w:r>
-        <w:rPr>
-          <w:rFonts w:ascii="Segoe UI Emoji" w:hAnsi="Segoe UI Emoji" w:cs="Segoe UI Emoji"/>
-        </w:rPr>
-        <w:t>➡️</w:t>
-      </w:r>
-      <w:r>
-        <w:t xml:space="preserve"> [Visit the course </w:t>
-      </w:r>
-      <w:proofErr w:type="gramStart"/>
-      <w:r>
-        <w:t>page](</w:t>
-      </w:r>
-      <w:proofErr w:type="gramEnd"/>
-      <w:r>
-        <w:t>https://herbalmedics.academy) or call us at **210-807-0645** for more info."</w:t>
-      </w:r>
-    </w:p>
-    <w:p>
-      <w:r>
-        <w:t>Or make it more natural in the system prompt:</w:t>
-      </w:r>
-    </w:p>
-    <w:p>
-      <w:r>
-        <w:t>“End every response with a link to the relevant course page and a phone number for more information.”</w:t>
-      </w:r>
-    </w:p>
-    <w:p>
-      <w:r>
-        <w:pict w14:anchorId="3C3BF959">
-          <v:rect id="_x0000_i1045" style="width:0;height:1.5pt" o:hralign="center" o:hrstd="t" o:hr="t" fillcolor="#a0a0a0" stroked="f"/>
-        </w:pict>
-      </w:r>
-    </w:p>
-    <w:p>
-      <w:pPr>
-        <w:rPr>
-          <w:b/>
-          <w:bCs/>
-        </w:rPr>
-      </w:pPr>
-      <w:r>
-        <w:rPr>
-          <w:rFonts w:ascii="Segoe UI Emoji" w:hAnsi="Segoe UI Emoji" w:cs="Segoe UI Emoji"/>
-          <w:b/>
-          <w:bCs/>
-        </w:rPr>
-        <w:lastRenderedPageBreak/>
-        <w:t>✅</w:t>
-      </w:r>
-      <w:r>
-        <w:rPr>
-          <w:b/>
-          <w:bCs/>
-        </w:rPr>
-        <w:t xml:space="preserve"> 4. Trail Sign Style Navigation</w:t>
-      </w:r>
-    </w:p>
-    <w:p>
-      <w:r>
-        <w:rPr>
-          <w:b/>
-          <w:bCs/>
-        </w:rPr>
-        <w:t>Two options:</w:t>
-      </w:r>
-    </w:p>
-    <w:p>
-      <w:r>
-        <w:rPr>
-          <w:b/>
-          <w:bCs/>
-        </w:rPr>
-        <w:t>A. Use DALL·E</w:t>
-      </w:r>
-      <w:r>
-        <w:t xml:space="preserve"> to generate a “wooden trail sign” graphic with arrows pointing left/right. Then overlay it using CSS:</w:t>
-      </w:r>
-    </w:p>
-    <w:p>
-      <w:r>
-        <w:t>html</w:t>
-      </w:r>
-    </w:p>
-    <w:p>
-      <w:proofErr w:type="spellStart"/>
-      <w:r>
-        <w:t>CopyEdit</w:t>
-      </w:r>
-      <w:proofErr w:type="spellEnd"/>
-    </w:p>
-    <w:p>
-      <w:r>
-        <w:t>&lt;</w:t>
-      </w:r>
-      <w:proofErr w:type="spellStart"/>
-      <w:r>
-        <w:t>img</w:t>
-      </w:r>
-      <w:proofErr w:type="spellEnd"/>
-      <w:r>
-        <w:t xml:space="preserve"> </w:t>
-      </w:r>
-      <w:proofErr w:type="spellStart"/>
-      <w:r>
-        <w:t>src</w:t>
-      </w:r>
-      <w:proofErr w:type="spellEnd"/>
-      <w:r>
-        <w:t>="sign.png" id="</w:t>
-      </w:r>
-      <w:proofErr w:type="spellStart"/>
-      <w:r>
-        <w:t>trailNav</w:t>
-      </w:r>
-      <w:proofErr w:type="spellEnd"/>
-      <w:r>
-        <w:t>" /&gt;</w:t>
-      </w:r>
-    </w:p>
-    <w:p>
-      <w:proofErr w:type="spellStart"/>
-      <w:r>
-        <w:t>css</w:t>
-      </w:r>
-      <w:proofErr w:type="spellEnd"/>
-    </w:p>
-    <w:p>
-      <w:proofErr w:type="spellStart"/>
-      <w:r>
-        <w:t>CopyEdit</w:t>
-      </w:r>
-      <w:proofErr w:type="spellEnd"/>
-    </w:p>
-    <w:p>
-      <w:r>
-        <w:t>#trailNav {</w:t>
-      </w:r>
-    </w:p>
-    <w:p>
-      <w:r>
-        <w:t xml:space="preserve">  position: </w:t>
-      </w:r>
-      <w:proofErr w:type="gramStart"/>
-      <w:r>
-        <w:t>absolute;</w:t>
-      </w:r>
-      <w:proofErr w:type="gramEnd"/>
-    </w:p>
-    <w:p>
-      <w:r>
-        <w:t xml:space="preserve">  top: </w:t>
-      </w:r>
-      <w:proofErr w:type="gramStart"/>
-      <w:r>
-        <w:t>20px;</w:t>
-      </w:r>
-      <w:proofErr w:type="gramEnd"/>
-    </w:p>
-    <w:p>
-      <w:r>
-        <w:t xml:space="preserve">  left: </w:t>
-      </w:r>
-      <w:proofErr w:type="gramStart"/>
-      <w:r>
-        <w:t>20px;</w:t>
-      </w:r>
-      <w:proofErr w:type="gramEnd"/>
-    </w:p>
-    <w:p>
-      <w:r>
-        <w:t xml:space="preserve">  width: </w:t>
-      </w:r>
-      <w:proofErr w:type="gramStart"/>
-      <w:r>
-        <w:t>200px;</w:t>
-      </w:r>
-      <w:proofErr w:type="gramEnd"/>
-    </w:p>
-    <w:p>
-      <w:r>
-        <w:t xml:space="preserve">  z-index: </w:t>
-      </w:r>
-      <w:proofErr w:type="gramStart"/>
-      <w:r>
-        <w:t>4;</w:t>
-      </w:r>
-      <w:proofErr w:type="gramEnd"/>
-    </w:p>
-    <w:p>
-      <w:r>
-        <w:t xml:space="preserve">  cursor: </w:t>
-      </w:r>
-      <w:proofErr w:type="gramStart"/>
-      <w:r>
-        <w:t>pointer;</w:t>
-      </w:r>
-      <w:proofErr w:type="gramEnd"/>
-    </w:p>
-    <w:p>
-      <w:r>
-        <w:t>}</w:t>
-      </w:r>
-    </w:p>
-    <w:p>
-      <w:r>
-        <w:rPr>
-          <w:b/>
-          <w:bCs/>
-        </w:rPr>
-        <w:t>B. Font-Based Signs (Text with arrows)</w:t>
-      </w:r>
-      <w:r>
-        <w:br/>
-        <w:t>Quick HTML trail sign with emoji arrows:</w:t>
-      </w:r>
-    </w:p>
-    <w:p>
-      <w:r>
-        <w:t>html</w:t>
-      </w:r>
-    </w:p>
-    <w:p>
-      <w:proofErr w:type="spellStart"/>
-      <w:r>
-        <w:t>CopyEdit</w:t>
-      </w:r>
-      <w:proofErr w:type="spellEnd"/>
-    </w:p>
-    <w:p>
-      <w:r>
-        <w:t>&lt;div id="</w:t>
-      </w:r>
-      <w:proofErr w:type="spellStart"/>
-      <w:r>
-        <w:t>trailLinks</w:t>
-      </w:r>
-      <w:proofErr w:type="spellEnd"/>
-      <w:r>
-        <w:t>"&gt;</w:t>
-      </w:r>
-    </w:p>
-    <w:p>
-      <w:r>
-        <w:t xml:space="preserve">  &lt;a </w:t>
-      </w:r>
-      <w:proofErr w:type="spellStart"/>
-      <w:r>
-        <w:t>href</w:t>
-      </w:r>
-      <w:proofErr w:type="spellEnd"/>
-      <w:r>
-        <w:t>="index.html"&gt;</w:t>
-      </w:r>
-      <w:r>
-        <w:rPr>
-          <w:rFonts w:ascii="Segoe UI Emoji" w:hAnsi="Segoe UI Emoji" w:cs="Segoe UI Emoji"/>
-        </w:rPr>
-        <w:t>⬅️</w:t>
-      </w:r>
-      <w:r>
-        <w:t xml:space="preserve"> Back to Trailhead&lt;/a&gt; |</w:t>
-      </w:r>
-    </w:p>
-    <w:p>
-      <w:r>
-        <w:t xml:space="preserve">  &lt;a </w:t>
-      </w:r>
-      <w:proofErr w:type="spellStart"/>
-      <w:r>
-        <w:t>href</w:t>
-      </w:r>
-      <w:proofErr w:type="spellEnd"/>
-      <w:r>
-        <w:t>="https://herbalmedics.academy" target="_blank"&gt;</w:t>
-      </w:r>
-      <w:r>
-        <w:rPr>
-          <w:rFonts w:ascii="Segoe UI Emoji" w:hAnsi="Segoe UI Emoji" w:cs="Segoe UI Emoji"/>
-        </w:rPr>
-        <w:t>➡️</w:t>
-      </w:r>
-      <w:r>
-        <w:t xml:space="preserve"> Herbal Medics Academy&lt;/a&gt;</w:t>
-      </w:r>
-    </w:p>
-    <w:p>
-      <w:r>
-        <w:t>&lt;/div&gt;</w:t>
-      </w:r>
-    </w:p>
-    <w:p>
-      <w:proofErr w:type="spellStart"/>
-      <w:r>
-        <w:t>css</w:t>
-      </w:r>
-      <w:proofErr w:type="spellEnd"/>
-    </w:p>
-    <w:p>
-      <w:proofErr w:type="spellStart"/>
-      <w:r>
-        <w:lastRenderedPageBreak/>
-        <w:t>CopyEdit</w:t>
-      </w:r>
-      <w:proofErr w:type="spellEnd"/>
-    </w:p>
-    <w:p>
-      <w:r>
-        <w:t>#trailLinks {</w:t>
-      </w:r>
-    </w:p>
-    <w:p>
-      <w:r>
-        <w:t xml:space="preserve">  position: </w:t>
-      </w:r>
-      <w:proofErr w:type="gramStart"/>
-      <w:r>
-        <w:t>absolute;</w:t>
-      </w:r>
-      <w:proofErr w:type="gramEnd"/>
-    </w:p>
-    <w:p>
-      <w:r>
-        <w:t xml:space="preserve">  top: </w:t>
-      </w:r>
-      <w:proofErr w:type="gramStart"/>
-      <w:r>
-        <w:t>20px;</w:t>
-      </w:r>
-      <w:proofErr w:type="gramEnd"/>
-    </w:p>
-    <w:p>
-      <w:r>
-        <w:t xml:space="preserve">  left: </w:t>
-      </w:r>
-      <w:proofErr w:type="gramStart"/>
-      <w:r>
-        <w:t>20px;</w:t>
-      </w:r>
-      <w:proofErr w:type="gramEnd"/>
-    </w:p>
-    <w:p>
-      <w:r>
-        <w:t xml:space="preserve">  background: </w:t>
-      </w:r>
-      <w:proofErr w:type="spellStart"/>
-      <w:proofErr w:type="gramStart"/>
-      <w:r>
-        <w:t>rgba</w:t>
-      </w:r>
-      <w:proofErr w:type="spellEnd"/>
-      <w:r>
-        <w:t>(</w:t>
-      </w:r>
-      <w:proofErr w:type="gramEnd"/>
-      <w:r>
-        <w:t>255,255,255,0.75);</w:t>
-      </w:r>
-    </w:p>
-    <w:p>
-      <w:r>
-        <w:t xml:space="preserve">  padding: 8px </w:t>
-      </w:r>
-      <w:proofErr w:type="gramStart"/>
-      <w:r>
-        <w:t>12px;</w:t>
-      </w:r>
-      <w:proofErr w:type="gramEnd"/>
-    </w:p>
-    <w:p>
-      <w:r>
-        <w:t xml:space="preserve">  border-radius: </w:t>
-      </w:r>
-      <w:proofErr w:type="gramStart"/>
-      <w:r>
-        <w:t>8px;</w:t>
-      </w:r>
-      <w:proofErr w:type="gramEnd"/>
-    </w:p>
-    <w:p>
-      <w:r>
-        <w:t xml:space="preserve">  font-weight: </w:t>
-      </w:r>
-      <w:proofErr w:type="gramStart"/>
-      <w:r>
-        <w:t>bold;</w:t>
-      </w:r>
-      <w:proofErr w:type="gramEnd"/>
-    </w:p>
-    <w:p>
-      <w:r>
-        <w:t xml:space="preserve">  z-index: </w:t>
-      </w:r>
-      <w:proofErr w:type="gramStart"/>
-      <w:r>
-        <w:t>4;</w:t>
-      </w:r>
-      <w:proofErr w:type="gramEnd"/>
-    </w:p>
-    <w:p>
-      <w:r>
-        <w:t>}</w:t>
-      </w:r>
-    </w:p>
-    <w:p>
-      <w:r>
-        <w:t>#trailLinks a {</w:t>
-      </w:r>
-    </w:p>
-    <w:p>
-      <w:r>
-        <w:t xml:space="preserve">  color: </w:t>
-      </w:r>
-      <w:proofErr w:type="gramStart"/>
-      <w:r>
-        <w:t>#333;</w:t>
-      </w:r>
-      <w:proofErr w:type="gramEnd"/>
-    </w:p>
-    <w:p>
-      <w:r>
-        <w:t xml:space="preserve">  text-decoration: </w:t>
-      </w:r>
-      <w:proofErr w:type="gramStart"/>
-      <w:r>
-        <w:t>none;</w:t>
-      </w:r>
-      <w:proofErr w:type="gramEnd"/>
-    </w:p>
-    <w:p>
-      <w:r>
-        <w:t>}</w:t>
-      </w:r>
-    </w:p>
+    <w:tbl>
+      <w:tblPr>
+        <w:tblW w:w="0" w:type="auto"/>
+        <w:tblCellSpacing w:w="15" w:type="dxa"/>
+        <w:tblCellMar>
+          <w:top w:w="15" w:type="dxa"/>
+          <w:left w:w="15" w:type="dxa"/>
+          <w:bottom w:w="15" w:type="dxa"/>
+          <w:right w:w="15" w:type="dxa"/>
+        </w:tblCellMar>
+        <w:tblLook w:val="04A0" w:firstRow="1" w:lastRow="0" w:firstColumn="1" w:lastColumn="0" w:noHBand="0" w:noVBand="1"/>
+      </w:tblPr>
+      <w:tblGrid>
+        <w:gridCol w:w="2831"/>
+        <w:gridCol w:w="4573"/>
+      </w:tblGrid>
+      <w:tr>
+        <w:trPr>
+          <w:tblHeader/>
+          <w:tblCellSpacing w:w="15" w:type="dxa"/>
+        </w:trPr>
+        <w:tc>
+          <w:tcPr>
+            <w:tcW w:w="0" w:type="auto"/>
+            <w:vAlign w:val="center"/>
+            <w:hideMark/>
+          </w:tcPr>
+          <w:p>
+            <w:pPr>
+              <w:rPr>
+                <w:b/>
+                <w:bCs/>
+              </w:rPr>
+            </w:pPr>
+            <w:r>
+              <w:rPr>
+                <w:b/>
+                <w:bCs/>
+              </w:rPr>
+              <w:t>Task</w:t>
+            </w:r>
+          </w:p>
+        </w:tc>
+        <w:tc>
+          <w:tcPr>
+            <w:tcW w:w="0" w:type="auto"/>
+            <w:vAlign w:val="center"/>
+            <w:hideMark/>
+          </w:tcPr>
+          <w:p>
+            <w:pPr>
+              <w:rPr>
+                <w:b/>
+                <w:bCs/>
+              </w:rPr>
+            </w:pPr>
+            <w:r>
+              <w:rPr>
+                <w:b/>
+                <w:bCs/>
+              </w:rPr>
+              <w:t>Command</w:t>
+            </w:r>
+          </w:p>
+        </w:tc>
+      </w:tr>
+      <w:tr>
+        <w:trPr>
+          <w:tblCellSpacing w:w="15" w:type="dxa"/>
+        </w:trPr>
+        <w:tc>
+          <w:tcPr>
+            <w:tcW w:w="0" w:type="auto"/>
+            <w:vAlign w:val="center"/>
+            <w:hideMark/>
+          </w:tcPr>
+          <w:p>
+            <w:r>
+              <w:t>Create dev branch</w:t>
+            </w:r>
+          </w:p>
+        </w:tc>
+        <w:tc>
+          <w:tcPr>
+            <w:tcW w:w="0" w:type="auto"/>
+            <w:vAlign w:val="center"/>
+            <w:hideMark/>
+          </w:tcPr>
+          <w:p>
+            <w:r>
+              <w:t>git checkout -b dev</w:t>
+            </w:r>
+          </w:p>
+        </w:tc>
+      </w:tr>
+      <w:tr>
+        <w:trPr>
+          <w:tblCellSpacing w:w="15" w:type="dxa"/>
+        </w:trPr>
+        <w:tc>
+          <w:tcPr>
+            <w:tcW w:w="0" w:type="auto"/>
+            <w:vAlign w:val="center"/>
+            <w:hideMark/>
+          </w:tcPr>
+          <w:p>
+            <w:r>
+              <w:t>Push dev branch to GitHub</w:t>
+            </w:r>
+          </w:p>
+        </w:tc>
+        <w:tc>
+          <w:tcPr>
+            <w:tcW w:w="0" w:type="auto"/>
+            <w:vAlign w:val="center"/>
+            <w:hideMark/>
+          </w:tcPr>
+          <w:p>
+            <w:r>
+              <w:t>git push -u origin dev</w:t>
+            </w:r>
+          </w:p>
+        </w:tc>
+      </w:tr>
+      <w:tr>
+        <w:trPr>
+          <w:tblCellSpacing w:w="15" w:type="dxa"/>
+        </w:trPr>
+        <w:tc>
+          <w:tcPr>
+            <w:tcW w:w="0" w:type="auto"/>
+            <w:vAlign w:val="center"/>
+            <w:hideMark/>
+          </w:tcPr>
+          <w:p>
+            <w:r>
+              <w:t>Switch between branches</w:t>
+            </w:r>
+          </w:p>
+        </w:tc>
+        <w:tc>
+          <w:tcPr>
+            <w:tcW w:w="0" w:type="auto"/>
+            <w:vAlign w:val="center"/>
+            <w:hideMark/>
+          </w:tcPr>
+          <w:p>
+            <w:r>
+              <w:t>git checkout main or git checkout dev</w:t>
+            </w:r>
+          </w:p>
+        </w:tc>
+      </w:tr>
+      <w:tr>
+        <w:trPr>
+          <w:tblCellSpacing w:w="15" w:type="dxa"/>
+        </w:trPr>
+        <w:tc>
+          <w:tcPr>
+            <w:tcW w:w="0" w:type="auto"/>
+            <w:vAlign w:val="center"/>
+            <w:hideMark/>
+          </w:tcPr>
+          <w:p>
+            <w:r>
+              <w:t>Merge dev → main</w:t>
+            </w:r>
+          </w:p>
+        </w:tc>
+        <w:tc>
+          <w:tcPr>
+            <w:tcW w:w="0" w:type="auto"/>
+            <w:vAlign w:val="center"/>
+            <w:hideMark/>
+          </w:tcPr>
+          <w:p>
+            <w:r>
+              <w:t>git checkout main → git merge dev → git push</w:t>
+            </w:r>
+          </w:p>
+        </w:tc>
+      </w:tr>
+      <w:tr>
+        <w:trPr>
+          <w:tblCellSpacing w:w="15" w:type="dxa"/>
+        </w:trPr>
+        <w:tc>
+          <w:tcPr>
+            <w:tcW w:w="0" w:type="auto"/>
+            <w:vAlign w:val="center"/>
+            <w:hideMark/>
+          </w:tcPr>
+          <w:p>
+            <w:r>
+              <w:t>Add all changes</w:t>
+            </w:r>
+          </w:p>
+        </w:tc>
+        <w:tc>
+          <w:tcPr>
+            <w:tcW w:w="0" w:type="auto"/>
+            <w:vAlign w:val="center"/>
+            <w:hideMark/>
+          </w:tcPr>
+          <w:p>
+            <w:r>
+              <w:t xml:space="preserve">git </w:t>
+            </w:r>
+            <w:proofErr w:type="gramStart"/>
+            <w:r>
+              <w:t>add .</w:t>
+            </w:r>
+            <w:proofErr w:type="gramEnd"/>
+          </w:p>
+        </w:tc>
+      </w:tr>
+      <w:tr>
+        <w:trPr>
+          <w:tblCellSpacing w:w="15" w:type="dxa"/>
+        </w:trPr>
+        <w:tc>
+          <w:tcPr>
+            <w:tcW w:w="0" w:type="auto"/>
+            <w:vAlign w:val="center"/>
+            <w:hideMark/>
+          </w:tcPr>
+          <w:p>
+            <w:r>
+              <w:t>Commit with a message</w:t>
+            </w:r>
+          </w:p>
+        </w:tc>
+        <w:tc>
+          <w:tcPr>
+            <w:tcW w:w="0" w:type="auto"/>
+            <w:vAlign w:val="center"/>
+            <w:hideMark/>
+          </w:tcPr>
+          <w:p>
+            <w:r>
+              <w:t>git commit -m "Your message"</w:t>
+            </w:r>
+          </w:p>
+        </w:tc>
+      </w:tr>
+      <w:tr>
+        <w:trPr>
+          <w:tblCellSpacing w:w="15" w:type="dxa"/>
+        </w:trPr>
+        <w:tc>
+          <w:tcPr>
+            <w:tcW w:w="0" w:type="auto"/>
+            <w:vAlign w:val="center"/>
+            <w:hideMark/>
+          </w:tcPr>
+          <w:p>
+            <w:r>
+              <w:t>Push to current branch</w:t>
+            </w:r>
+          </w:p>
+        </w:tc>
+        <w:tc>
+          <w:tcPr>
+            <w:tcW w:w="0" w:type="auto"/>
+            <w:vAlign w:val="center"/>
+            <w:hideMark/>
+          </w:tcPr>
+          <w:p>
+            <w:r>
+              <w:t>git push</w:t>
+            </w:r>
+          </w:p>
+        </w:tc>
+      </w:tr>
+      <w:tr>
+        <w:trPr>
+          <w:tblCellSpacing w:w="15" w:type="dxa"/>
+        </w:trPr>
+        <w:tc>
+          <w:tcPr>
+            <w:tcW w:w="0" w:type="auto"/>
+            <w:vAlign w:val="center"/>
+            <w:hideMark/>
+          </w:tcPr>
+          <w:p>
+            <w:r>
+              <w:t>See branches</w:t>
+            </w:r>
+          </w:p>
+        </w:tc>
+        <w:tc>
+          <w:tcPr>
+            <w:tcW w:w="0" w:type="auto"/>
+            <w:vAlign w:val="center"/>
+            <w:hideMark/>
+          </w:tcPr>
+          <w:p>
+            <w:r>
+              <w:t>git branch</w:t>
+            </w:r>
+          </w:p>
+        </w:tc>
+      </w:tr>
+      <w:tr>
+        <w:trPr>
+          <w:tblCellSpacing w:w="15" w:type="dxa"/>
+        </w:trPr>
+        <w:tc>
+          <w:tcPr>
+            <w:tcW w:w="0" w:type="auto"/>
+            <w:vAlign w:val="center"/>
+            <w:hideMark/>
+          </w:tcPr>
+          <w:p>
+            <w:r>
+              <w:t>See what branch you're on</w:t>
+            </w:r>
+          </w:p>
+        </w:tc>
+        <w:tc>
+          <w:tcPr>
+            <w:tcW w:w="0" w:type="auto"/>
+            <w:vAlign w:val="center"/>
+            <w:hideMark/>
+          </w:tcPr>
+          <w:p>
+            <w:r>
+              <w:t>git status</w:t>
+            </w:r>
+          </w:p>
+        </w:tc>
+      </w:tr>
+    </w:tbl>
     <w:p/>
-    <w:p/>
-    <w:p/>
-    <w:p>
-      <w:r>
-        <w:t>a</w:t>
-      </w:r>
-      <w:r>
-        <w:br/>
-        <w:t>@</w:t>
-      </w:r>
-      <w:r>
-        <w:br/>
-        <w:t>Parked</w:t>
-      </w:r>
-      <w:r>
-        <w:br/>
-        <w:t>600 seconds</w:t>
-      </w:r>
-      <w:r>
-        <w:br/>
-      </w:r>
-      <w:r>
-        <w:br/>
-      </w:r>
-      <w:r>
-        <w:br/>
-        <w:t>ns</w:t>
-      </w:r>
-      <w:r>
-        <w:br/>
-        <w:t>@</w:t>
-      </w:r>
-      <w:r>
-        <w:br/>
-      </w:r>
-      <w:hyperlink r:id="rId5" w:tgtFrame="_blank" w:history="1">
-        <w:r>
-          <w:rPr>
-            <w:rStyle w:val="Hyperlink"/>
-          </w:rPr>
-          <w:t>ns27.domaincontrol.com</w:t>
-        </w:r>
-      </w:hyperlink>
-      <w:r>
-        <w:t>.</w:t>
-      </w:r>
-      <w:r>
-        <w:br/>
-        <w:t>1 Hour</w:t>
-      </w:r>
-      <w:r>
-        <w:br/>
-        <w:t>Can't delete</w:t>
-      </w:r>
-      <w:r>
-        <w:br/>
-      </w:r>
-      <w:r>
-        <w:lastRenderedPageBreak/>
-        <w:br/>
-        <w:t>Can't edit</w:t>
-      </w:r>
-      <w:r>
-        <w:br/>
-      </w:r>
-      <w:r>
-        <w:br/>
-      </w:r>
-      <w:r>
-        <w:br/>
-        <w:t>ns</w:t>
-      </w:r>
-      <w:r>
-        <w:br/>
-        <w:t>@</w:t>
-      </w:r>
-      <w:r>
-        <w:br/>
-      </w:r>
-      <w:hyperlink r:id="rId6" w:tgtFrame="_blank" w:history="1">
-        <w:r>
-          <w:rPr>
-            <w:rStyle w:val="Hyperlink"/>
-          </w:rPr>
-          <w:t>ns28.domaincontrol.com</w:t>
-        </w:r>
-      </w:hyperlink>
-      <w:r>
-        <w:t>.</w:t>
-      </w:r>
-      <w:r>
-        <w:br/>
-        <w:t>1 Hour</w:t>
-      </w:r>
-      <w:r>
-        <w:br/>
-        <w:t>Can't delete</w:t>
-      </w:r>
-      <w:r>
-        <w:br/>
-      </w:r>
-      <w:r>
-        <w:br/>
-        <w:t>Can't edit</w:t>
-      </w:r>
-      <w:r>
-        <w:br/>
-      </w:r>
-      <w:r>
-        <w:br/>
-      </w:r>
-      <w:r>
-        <w:br/>
-      </w:r>
-      <w:proofErr w:type="spellStart"/>
-      <w:r>
-        <w:t>cname</w:t>
-      </w:r>
-      <w:proofErr w:type="spellEnd"/>
-      <w:r>
-        <w:br/>
-        <w:t>www</w:t>
-      </w:r>
-      <w:r>
-        <w:br/>
-      </w:r>
-      <w:hyperlink r:id="rId7" w:tgtFrame="_blank" w:history="1">
-        <w:r>
-          <w:rPr>
-            <w:rStyle w:val="Hyperlink"/>
-          </w:rPr>
-          <w:t>wildernessmedic.ai</w:t>
-        </w:r>
-      </w:hyperlink>
-      <w:r>
-        <w:t>.</w:t>
-      </w:r>
-      <w:r>
-        <w:br/>
-        <w:t>1 Hour</w:t>
-      </w:r>
-      <w:r>
-        <w:br/>
-      </w:r>
-      <w:r>
-        <w:br/>
-      </w:r>
-      <w:r>
-        <w:br/>
-      </w:r>
-      <w:proofErr w:type="spellStart"/>
-      <w:r>
-        <w:t>cname</w:t>
-      </w:r>
-      <w:proofErr w:type="spellEnd"/>
-      <w:r>
-        <w:br/>
-        <w:t>_</w:t>
-      </w:r>
-      <w:proofErr w:type="spellStart"/>
-      <w:r>
-        <w:t>domainconnect</w:t>
-      </w:r>
-      <w:proofErr w:type="spellEnd"/>
-      <w:r>
-        <w:br/>
-        <w:t>_</w:t>
-      </w:r>
-      <w:hyperlink r:id="rId8" w:tgtFrame="_blank" w:history="1">
-        <w:r>
-          <w:rPr>
-            <w:rStyle w:val="Hyperlink"/>
-          </w:rPr>
-          <w:t>domainconnect.gd.domaincontrol.com</w:t>
-        </w:r>
-      </w:hyperlink>
-      <w:r>
-        <w:t>.</w:t>
-      </w:r>
-      <w:r>
-        <w:br/>
-        <w:t>1 Hour</w:t>
-      </w:r>
-      <w:r>
-        <w:br/>
-      </w:r>
-      <w:r>
-        <w:br/>
-      </w:r>
-      <w:r>
-        <w:br/>
-      </w:r>
-      <w:proofErr w:type="spellStart"/>
-      <w:r>
-        <w:t>soa</w:t>
-      </w:r>
-      <w:proofErr w:type="spellEnd"/>
-      <w:r>
-        <w:br/>
-        <w:t>@</w:t>
-      </w:r>
-      <w:r>
-        <w:br/>
-        <w:t xml:space="preserve">Primary nameserver: </w:t>
-      </w:r>
-      <w:hyperlink r:id="rId9" w:tgtFrame="_blank" w:history="1">
-        <w:r>
-          <w:rPr>
-            <w:rStyle w:val="Hyperlink"/>
-          </w:rPr>
-          <w:t>ns27.domaincontrol.com</w:t>
-        </w:r>
-      </w:hyperlink>
-      <w:r>
-        <w:t>.</w:t>
-      </w:r>
-      <w:r>
-        <w:br/>
-        <w:t>1 Hour</w:t>
-      </w:r>
-    </w:p>
     <w:sectPr>
       <w:pgSz w:w="12240" w:h="15840"/>
       <w:pgMar w:top="1440" w:right="1440" w:bottom="1440" w:left="1440" w:header="720" w:footer="720" w:gutter="0"/>

</xml_diff>

<commit_message>
Fix CORS for local and Vercel dev testing, and lots more dev for media
</commit_message>
<xml_diff>
--- a/DNS Name server, and list of things to do.docx
+++ b/DNS Name server, and list of things to do.docx
@@ -247,13 +247,8 @@
           </w:tcPr>
           <w:p>
             <w:r>
-              <w:t xml:space="preserve">git </w:t>
+              <w:t>git add .</w:t>
             </w:r>
-            <w:proofErr w:type="gramStart"/>
-            <w:r>
-              <w:t>add .</w:t>
-            </w:r>
-            <w:proofErr w:type="gramEnd"/>
           </w:p>
         </w:tc>
       </w:tr>
@@ -375,6 +370,528 @@
       </w:tr>
     </w:tbl>
     <w:p/>
+    <w:p/>
+    <w:p/>
+    <w:p/>
+    <w:p/>
+    <w:p/>
+    <w:p/>
+    <w:p/>
+    <w:p/>
+    <w:p/>
+    <w:p/>
+    <w:p/>
+    <w:p/>
+    <w:p>
+      <w:pPr>
+        <w:rPr>
+          <w:b/>
+          <w:bCs/>
+        </w:rPr>
+      </w:pPr>
+      <w:r>
+        <w:rPr>
+          <w:rFonts w:ascii="Segoe UI Emoji" w:hAnsi="Segoe UI Emoji" w:cs="Segoe UI Emoji"/>
+          <w:b/>
+          <w:bCs/>
+        </w:rPr>
+        <w:lastRenderedPageBreak/>
+        <w:t>🧠</w:t>
+      </w:r>
+      <w:r>
+        <w:rPr>
+          <w:b/>
+          <w:bCs/>
+        </w:rPr>
+        <w:t xml:space="preserve"> Regarding the System Prompt Getting Large</w:t>
+      </w:r>
+    </w:p>
+    <w:p>
+      <w:r>
+        <w:t xml:space="preserve">Yes, it’s </w:t>
+      </w:r>
+      <w:r>
+        <w:rPr>
+          <w:b/>
+          <w:bCs/>
+        </w:rPr>
+        <w:t>totally normal</w:t>
+      </w:r>
+      <w:r>
+        <w:t xml:space="preserve"> to feel like it's getting bulky. System prompts </w:t>
+      </w:r>
+      <w:r>
+        <w:rPr>
+          <w:b/>
+          <w:bCs/>
+        </w:rPr>
+        <w:t>can</w:t>
+      </w:r>
+      <w:r>
+        <w:t xml:space="preserve"> be long — especially when you're guiding a structured, branded, interactive experience like you're doing.</w:t>
+      </w:r>
+    </w:p>
+    <w:p>
+      <w:r>
+        <w:t>Here’s the breakdown:</w:t>
+      </w:r>
+    </w:p>
+    <w:p>
+      <w:r>
+        <w:pict w14:anchorId="01F60441">
+          <v:rect id="_x0000_i1055" style="width:0;height:1.5pt" o:hralign="center" o:hrstd="t" o:hr="t" fillcolor="#a0a0a0" stroked="f"/>
+        </w:pict>
+      </w:r>
+    </w:p>
+    <w:p>
+      <w:pPr>
+        <w:rPr>
+          <w:b/>
+          <w:bCs/>
+        </w:rPr>
+      </w:pPr>
+      <w:r>
+        <w:rPr>
+          <w:rFonts w:ascii="Segoe UI Emoji" w:hAnsi="Segoe UI Emoji" w:cs="Segoe UI Emoji"/>
+          <w:b/>
+          <w:bCs/>
+        </w:rPr>
+        <w:t>✅</w:t>
+      </w:r>
+      <w:r>
+        <w:rPr>
+          <w:b/>
+          <w:bCs/>
+        </w:rPr>
+        <w:t xml:space="preserve"> What’s Fine (for Now)</w:t>
+      </w:r>
+    </w:p>
+    <w:p>
+      <w:pPr>
+        <w:numPr>
+          <w:ilvl w:val="0"/>
+          <w:numId w:val="2"/>
+        </w:numPr>
+      </w:pPr>
+      <w:r>
+        <w:t xml:space="preserve">You’re using </w:t>
+      </w:r>
+      <w:r>
+        <w:rPr>
+          <w:b/>
+          <w:bCs/>
+        </w:rPr>
+        <w:t>OpenAI's GPT-3.5/4</w:t>
+      </w:r>
+      <w:r>
+        <w:t>, which can handle large context windows (up to 16K or 128K tokens depending on the model).</w:t>
+      </w:r>
+    </w:p>
+    <w:p>
+      <w:pPr>
+        <w:numPr>
+          <w:ilvl w:val="0"/>
+          <w:numId w:val="2"/>
+        </w:numPr>
+      </w:pPr>
+      <w:r>
+        <w:t xml:space="preserve">The </w:t>
+      </w:r>
+      <w:r>
+        <w:rPr>
+          <w:b/>
+          <w:bCs/>
+        </w:rPr>
+        <w:t>system prompt is just one part</w:t>
+      </w:r>
+      <w:r>
+        <w:t xml:space="preserve"> of that total context. You're safe keeping it detailed — especially for control over output and behavior.</w:t>
+      </w:r>
+    </w:p>
+    <w:p>
+      <w:pPr>
+        <w:numPr>
+          <w:ilvl w:val="0"/>
+          <w:numId w:val="2"/>
+        </w:numPr>
+      </w:pPr>
+      <w:r>
+        <w:t xml:space="preserve">A longer prompt often </w:t>
+      </w:r>
+      <w:r>
+        <w:rPr>
+          <w:b/>
+          <w:bCs/>
+        </w:rPr>
+        <w:t>prevents hallucinations</w:t>
+      </w:r>
+      <w:r>
+        <w:t>, so in your case, it's helpful.</w:t>
+      </w:r>
+    </w:p>
+    <w:p>
+      <w:r>
+        <w:pict w14:anchorId="560DE95C">
+          <v:rect id="_x0000_i1056" style="width:0;height:1.5pt" o:hralign="center" o:hrstd="t" o:hr="t" fillcolor="#a0a0a0" stroked="f"/>
+        </w:pict>
+      </w:r>
+    </w:p>
+    <w:p>
+      <w:pPr>
+        <w:rPr>
+          <w:b/>
+          <w:bCs/>
+        </w:rPr>
+      </w:pPr>
+      <w:r>
+        <w:rPr>
+          <w:rFonts w:ascii="Segoe UI Emoji" w:hAnsi="Segoe UI Emoji" w:cs="Segoe UI Emoji"/>
+          <w:b/>
+          <w:bCs/>
+        </w:rPr>
+        <w:t>⚠️</w:t>
+      </w:r>
+      <w:r>
+        <w:rPr>
+          <w:b/>
+          <w:bCs/>
+        </w:rPr>
+        <w:t xml:space="preserve"> But Eventually…</w:t>
+      </w:r>
+    </w:p>
+    <w:p>
+      <w:r>
+        <w:t>If it gets much longer, it can:</w:t>
+      </w:r>
+    </w:p>
+    <w:p>
+      <w:pPr>
+        <w:numPr>
+          <w:ilvl w:val="0"/>
+          <w:numId w:val="3"/>
+        </w:numPr>
+      </w:pPr>
+      <w:r>
+        <w:t xml:space="preserve">Eat into your </w:t>
+      </w:r>
+      <w:r>
+        <w:rPr>
+          <w:b/>
+          <w:bCs/>
+        </w:rPr>
+        <w:t>available tokens</w:t>
+      </w:r>
+      <w:r>
+        <w:t xml:space="preserve"> for user input + retrieval context.</w:t>
+      </w:r>
+    </w:p>
+    <w:p>
+      <w:pPr>
+        <w:numPr>
+          <w:ilvl w:val="0"/>
+          <w:numId w:val="3"/>
+        </w:numPr>
+      </w:pPr>
+      <w:r>
+        <w:t xml:space="preserve">Become harder to </w:t>
+      </w:r>
+      <w:r>
+        <w:rPr>
+          <w:b/>
+          <w:bCs/>
+        </w:rPr>
+        <w:t>maintain or scale</w:t>
+      </w:r>
+      <w:r>
+        <w:t xml:space="preserve"> across multiple personas or page types.</w:t>
+      </w:r>
+    </w:p>
+    <w:p>
+      <w:r>
+        <w:pict w14:anchorId="6EBE4DA8">
+          <v:rect id="_x0000_i1057" style="width:0;height:1.5pt" o:hralign="center" o:hrstd="t" o:hr="t" fillcolor="#a0a0a0" stroked="f"/>
+        </w:pict>
+      </w:r>
+    </w:p>
+    <w:p>
+      <w:pPr>
+        <w:rPr>
+          <w:b/>
+          <w:bCs/>
+        </w:rPr>
+      </w:pPr>
+      <w:r>
+        <w:rPr>
+          <w:rFonts w:ascii="Segoe UI Emoji" w:hAnsi="Segoe UI Emoji" w:cs="Segoe UI Emoji"/>
+          <w:b/>
+          <w:bCs/>
+        </w:rPr>
+        <w:t>🧩</w:t>
+      </w:r>
+      <w:r>
+        <w:rPr>
+          <w:b/>
+          <w:bCs/>
+        </w:rPr>
+        <w:t xml:space="preserve"> Recommended Strategy: Split It Into Structured Prompt Parts</w:t>
+      </w:r>
+    </w:p>
+    <w:p>
+      <w:r>
+        <w:t>As you scale:</w:t>
+      </w:r>
+    </w:p>
+    <w:p>
+      <w:pPr>
+        <w:numPr>
+          <w:ilvl w:val="0"/>
+          <w:numId w:val="4"/>
+        </w:numPr>
+      </w:pPr>
+      <w:r>
+        <w:rPr>
+          <w:b/>
+          <w:bCs/>
+        </w:rPr>
+        <w:t>Split into 2–4 parts</w:t>
+      </w:r>
+      <w:r>
+        <w:t xml:space="preserve"> in code:</w:t>
+      </w:r>
+    </w:p>
+    <w:p>
+      <w:pPr>
+        <w:numPr>
+          <w:ilvl w:val="1"/>
+          <w:numId w:val="4"/>
+        </w:numPr>
+      </w:pPr>
+      <w:r>
+        <w:t>Global instructions (HTML formatting, brand tone, structure rules)</w:t>
+      </w:r>
+    </w:p>
+    <w:p>
+      <w:pPr>
+        <w:numPr>
+          <w:ilvl w:val="1"/>
+          <w:numId w:val="4"/>
+        </w:numPr>
+      </w:pPr>
+      <w:r>
+        <w:t>Persona-specific voice or behavior</w:t>
+      </w:r>
+    </w:p>
+    <w:p>
+      <w:pPr>
+        <w:numPr>
+          <w:ilvl w:val="1"/>
+          <w:numId w:val="4"/>
+        </w:numPr>
+      </w:pPr>
+      <w:r>
+        <w:t>Course-specific overrides (like how to define HOME or handle WFA visuals)</w:t>
+      </w:r>
+    </w:p>
+    <w:p>
+      <w:pPr>
+        <w:numPr>
+          <w:ilvl w:val="1"/>
+          <w:numId w:val="4"/>
+        </w:numPr>
+        <w:rPr>
+          <w:lang w:val="fr-FR"/>
+        </w:rPr>
+      </w:pPr>
+      <w:r>
+        <w:rPr>
+          <w:lang w:val="fr-FR"/>
+        </w:rPr>
+        <w:t>Optional dynamic injections (user device type, recent interactions, etc.)</w:t>
+      </w:r>
+    </w:p>
+    <w:p>
+      <w:pPr>
+        <w:numPr>
+          <w:ilvl w:val="0"/>
+          <w:numId w:val="4"/>
+        </w:numPr>
+      </w:pPr>
+      <w:r>
+        <w:t xml:space="preserve">Combine them </w:t>
+      </w:r>
+      <w:r>
+        <w:rPr>
+          <w:b/>
+          <w:bCs/>
+        </w:rPr>
+        <w:t>in the backend dynamically</w:t>
+      </w:r>
+      <w:r>
+        <w:t xml:space="preserve"> before sending the full prompt.</w:t>
+      </w:r>
+    </w:p>
+    <w:p>
+      <w:r>
+        <w:t>python</w:t>
+      </w:r>
+    </w:p>
+    <w:p>
+      <w:proofErr w:type="spellStart"/>
+      <w:r>
+        <w:lastRenderedPageBreak/>
+        <w:t>CopyEdit</w:t>
+      </w:r>
+      <w:proofErr w:type="spellEnd"/>
+    </w:p>
+    <w:p>
+      <w:proofErr w:type="spellStart"/>
+      <w:r>
+        <w:t>final_prompt</w:t>
+      </w:r>
+      <w:proofErr w:type="spellEnd"/>
+      <w:r>
+        <w:t xml:space="preserve"> = f"{</w:t>
+      </w:r>
+      <w:proofErr w:type="spellStart"/>
+      <w:r>
+        <w:t>global_instructions</w:t>
+      </w:r>
+      <w:proofErr w:type="spellEnd"/>
+      <w:r>
+        <w:t>}\n\n{</w:t>
+      </w:r>
+      <w:proofErr w:type="spellStart"/>
+      <w:r>
+        <w:t>persona_prompt</w:t>
+      </w:r>
+      <w:proofErr w:type="spellEnd"/>
+      <w:r>
+        <w:t>}\n\n{</w:t>
+      </w:r>
+      <w:proofErr w:type="spellStart"/>
+      <w:r>
+        <w:t>course_rules</w:t>
+      </w:r>
+      <w:proofErr w:type="spellEnd"/>
+      <w:r>
+        <w:t>}"</w:t>
+      </w:r>
+    </w:p>
+    <w:p>
+      <w:pPr>
+        <w:numPr>
+          <w:ilvl w:val="0"/>
+          <w:numId w:val="5"/>
+        </w:numPr>
+      </w:pPr>
+      <w:r>
+        <w:t xml:space="preserve">Store each in the </w:t>
+      </w:r>
+      <w:proofErr w:type="spellStart"/>
+      <w:r>
+        <w:rPr>
+          <w:b/>
+          <w:bCs/>
+        </w:rPr>
+        <w:t>Supabase</w:t>
+      </w:r>
+      <w:proofErr w:type="spellEnd"/>
+      <w:r>
+        <w:rPr>
+          <w:b/>
+          <w:bCs/>
+        </w:rPr>
+        <w:t xml:space="preserve"> DB</w:t>
+      </w:r>
+      <w:r>
+        <w:t xml:space="preserve"> under a </w:t>
+      </w:r>
+      <w:proofErr w:type="spellStart"/>
+      <w:r>
+        <w:t>ai_prompt_fragments</w:t>
+      </w:r>
+      <w:proofErr w:type="spellEnd"/>
+      <w:r>
+        <w:t xml:space="preserve"> table or similar for dynamic loading.</w:t>
+      </w:r>
+    </w:p>
+    <w:p>
+      <w:r>
+        <w:pict w14:anchorId="15B611B5">
+          <v:rect id="_x0000_i1058" style="width:0;height:1.5pt" o:hralign="center" o:hrstd="t" o:hr="t" fillcolor="#a0a0a0" stroked="f"/>
+        </w:pict>
+      </w:r>
+    </w:p>
+    <w:p>
+      <w:pPr>
+        <w:rPr>
+          <w:b/>
+          <w:bCs/>
+        </w:rPr>
+      </w:pPr>
+      <w:r>
+        <w:rPr>
+          <w:b/>
+          <w:bCs/>
+        </w:rPr>
+        <w:t>Bonus Option:</w:t>
+      </w:r>
+    </w:p>
+    <w:p>
+      <w:r>
+        <w:t xml:space="preserve">You could even give each </w:t>
+      </w:r>
+      <w:r>
+        <w:rPr>
+          <w:b/>
+          <w:bCs/>
+        </w:rPr>
+        <w:t>page</w:t>
+      </w:r>
+      <w:r>
+        <w:t xml:space="preserve"> or </w:t>
+      </w:r>
+      <w:r>
+        <w:rPr>
+          <w:b/>
+          <w:bCs/>
+        </w:rPr>
+        <w:t>topic</w:t>
+      </w:r>
+      <w:r>
+        <w:t xml:space="preserve"> a mini "micro-prompt" (like for WFA, AWFA, WFR...) and append that only when relevant — like a plugin-style system.</w:t>
+      </w:r>
+    </w:p>
+    <w:p>
+      <w:r>
+        <w:pict w14:anchorId="04D200FC">
+          <v:rect id="_x0000_i1059" style="width:0;height:1.5pt" o:hralign="center" o:hrstd="t" o:hr="t" fillcolor="#a0a0a0" stroked="f"/>
+        </w:pict>
+      </w:r>
+    </w:p>
+    <w:p>
+      <w:r>
+        <w:t xml:space="preserve">Would you like a schema idea for storing and managing that in </w:t>
+      </w:r>
+      <w:proofErr w:type="spellStart"/>
+      <w:r>
+        <w:t>Supabase</w:t>
+      </w:r>
+      <w:proofErr w:type="spellEnd"/>
+      <w:r>
+        <w:t xml:space="preserve">? Or an updated </w:t>
+      </w:r>
+      <w:proofErr w:type="spellStart"/>
+      <w:r>
+        <w:t>FastAPI</w:t>
+      </w:r>
+      <w:proofErr w:type="spellEnd"/>
+      <w:r>
+        <w:t xml:space="preserve"> snippet for dynamically merging prompts?</w:t>
+      </w:r>
+    </w:p>
+    <w:p/>
+    <w:p/>
     <w:sectPr>
       <w:pgSz w:w="12240" w:h="15840"/>
       <w:pgMar w:top="1440" w:right="1440" w:bottom="1440" w:left="1440" w:header="720" w:footer="720" w:gutter="0"/>
@@ -388,6 +905,268 @@
 <file path=word/numbering.xml><?xml version="1.0" encoding="utf-8"?>
 <w:numbering xmlns:wpc="http://schemas.microsoft.com/office/word/2010/wordprocessingCanvas" xmlns:cx="http://schemas.microsoft.com/office/drawing/2014/chartex" xmlns:cx1="http://schemas.microsoft.com/office/drawing/2015/9/8/chartex" xmlns:cx2="http://schemas.microsoft.com/office/drawing/2015/10/21/chartex" xmlns:cx3="http://schemas.microsoft.com/office/drawing/2016/5/9/chartex" xmlns:cx4="http://schemas.microsoft.com/office/drawing/2016/5/10/chartex" xmlns:cx5="http://schemas.microsoft.com/office/drawing/2016/5/11/chartex" xmlns:cx6="http://schemas.microsoft.com/office/drawing/2016/5/12/chartex" xmlns:cx7="http://schemas.microsoft.com/office/drawing/2016/5/13/chartex" xmlns:cx8="http://schemas.microsoft.com/office/drawing/2016/5/14/chartex" xmlns:mc="http://schemas.openxmlformats.org/markup-compatibility/2006" xmlns:aink="http://schemas.microsoft.com/office/drawing/2016/ink" xmlns:am3d="http://schemas.microsoft.com/office/drawing/2017/model3d" xmlns:o="urn:schemas-microsoft-com:office:office" xmlns:oel="http://schemas.microsoft.com/office/2019/extlst" xmlns:r="http://schemas.openxmlformats.org/officeDocument/2006/relationships" xmlns:m="http://schemas.openxmlformats.org/officeDocument/2006/math" xmlns:v="urn:schemas-microsoft-com:vml" xmlns:wp14="http://schemas.microsoft.com/office/word/2010/wordprocessingDrawing" xmlns:wp="http://schemas.openxmlformats.org/drawingml/2006/wordprocessingDrawing" xmlns:w10="urn:schemas-microsoft-com:office:word" xmlns:w="http://schemas.openxmlformats.org/wordprocessingml/2006/main" xmlns:w14="http://schemas.microsoft.com/office/word/2010/wordml" xmlns:w15="http://schemas.microsoft.com/office/word/2012/wordml" xmlns:w16cex="http://schemas.microsoft.com/office/word/2018/wordml/cex" xmlns:w16cid="http://schemas.microsoft.com/office/word/2016/wordml/cid" xmlns:w16="http://schemas.microsoft.com/office/word/2018/wordml" xmlns:w16du="http://schemas.microsoft.com/office/word/2023/wordml/word16du" xmlns:w16sdtdh="http://schemas.microsoft.com/office/word/2020/wordml/sdtdatahash" xmlns:w16sdtfl="http://schemas.microsoft.com/office/word/2024/wordml/sdtformatlock" xmlns:w16se="http://schemas.microsoft.com/office/word/2015/wordml/symex" xmlns:wpg="http://schemas.microsoft.com/office/word/2010/wordprocessingGroup" xmlns:wpi="http://schemas.microsoft.com/office/word/2010/wordprocessingInk" xmlns:wne="http://schemas.microsoft.com/office/word/2006/wordml" xmlns:wps="http://schemas.microsoft.com/office/word/2010/wordprocessingShape" mc:Ignorable="w14 w15 w16se w16cid w16 w16cex w16sdtdh w16sdtfl w16du wp14">
   <w:abstractNum w:abstractNumId="0" w15:restartNumberingAfterBreak="0">
+    <w:nsid w:val="0E627299"/>
+    <w:multiLevelType w:val="multilevel"/>
+    <w:tmpl w:val="6B5C1A5E"/>
+    <w:lvl w:ilvl="0">
+      <w:start w:val="3"/>
+      <w:numFmt w:val="decimal"/>
+      <w:lvlText w:val="%1."/>
+      <w:lvlJc w:val="left"/>
+      <w:pPr>
+        <w:tabs>
+          <w:tab w:val="num" w:pos="720"/>
+        </w:tabs>
+        <w:ind w:left="720" w:hanging="360"/>
+      </w:pPr>
+    </w:lvl>
+    <w:lvl w:ilvl="1" w:tentative="1">
+      <w:start w:val="1"/>
+      <w:numFmt w:val="decimal"/>
+      <w:lvlText w:val="%2."/>
+      <w:lvlJc w:val="left"/>
+      <w:pPr>
+        <w:tabs>
+          <w:tab w:val="num" w:pos="1440"/>
+        </w:tabs>
+        <w:ind w:left="1440" w:hanging="360"/>
+      </w:pPr>
+    </w:lvl>
+    <w:lvl w:ilvl="2" w:tentative="1">
+      <w:start w:val="1"/>
+      <w:numFmt w:val="decimal"/>
+      <w:lvlText w:val="%3."/>
+      <w:lvlJc w:val="left"/>
+      <w:pPr>
+        <w:tabs>
+          <w:tab w:val="num" w:pos="2160"/>
+        </w:tabs>
+        <w:ind w:left="2160" w:hanging="360"/>
+      </w:pPr>
+    </w:lvl>
+    <w:lvl w:ilvl="3" w:tentative="1">
+      <w:start w:val="1"/>
+      <w:numFmt w:val="decimal"/>
+      <w:lvlText w:val="%4."/>
+      <w:lvlJc w:val="left"/>
+      <w:pPr>
+        <w:tabs>
+          <w:tab w:val="num" w:pos="2880"/>
+        </w:tabs>
+        <w:ind w:left="2880" w:hanging="360"/>
+      </w:pPr>
+    </w:lvl>
+    <w:lvl w:ilvl="4" w:tentative="1">
+      <w:start w:val="1"/>
+      <w:numFmt w:val="decimal"/>
+      <w:lvlText w:val="%5."/>
+      <w:lvlJc w:val="left"/>
+      <w:pPr>
+        <w:tabs>
+          <w:tab w:val="num" w:pos="3600"/>
+        </w:tabs>
+        <w:ind w:left="3600" w:hanging="360"/>
+      </w:pPr>
+    </w:lvl>
+    <w:lvl w:ilvl="5" w:tentative="1">
+      <w:start w:val="1"/>
+      <w:numFmt w:val="decimal"/>
+      <w:lvlText w:val="%6."/>
+      <w:lvlJc w:val="left"/>
+      <w:pPr>
+        <w:tabs>
+          <w:tab w:val="num" w:pos="4320"/>
+        </w:tabs>
+        <w:ind w:left="4320" w:hanging="360"/>
+      </w:pPr>
+    </w:lvl>
+    <w:lvl w:ilvl="6" w:tentative="1">
+      <w:start w:val="1"/>
+      <w:numFmt w:val="decimal"/>
+      <w:lvlText w:val="%7."/>
+      <w:lvlJc w:val="left"/>
+      <w:pPr>
+        <w:tabs>
+          <w:tab w:val="num" w:pos="5040"/>
+        </w:tabs>
+        <w:ind w:left="5040" w:hanging="360"/>
+      </w:pPr>
+    </w:lvl>
+    <w:lvl w:ilvl="7" w:tentative="1">
+      <w:start w:val="1"/>
+      <w:numFmt w:val="decimal"/>
+      <w:lvlText w:val="%8."/>
+      <w:lvlJc w:val="left"/>
+      <w:pPr>
+        <w:tabs>
+          <w:tab w:val="num" w:pos="5760"/>
+        </w:tabs>
+        <w:ind w:left="5760" w:hanging="360"/>
+      </w:pPr>
+    </w:lvl>
+    <w:lvl w:ilvl="8" w:tentative="1">
+      <w:start w:val="1"/>
+      <w:numFmt w:val="decimal"/>
+      <w:lvlText w:val="%9."/>
+      <w:lvlJc w:val="left"/>
+      <w:pPr>
+        <w:tabs>
+          <w:tab w:val="num" w:pos="6480"/>
+        </w:tabs>
+        <w:ind w:left="6480" w:hanging="360"/>
+      </w:pPr>
+    </w:lvl>
+  </w:abstractNum>
+  <w:abstractNum w:abstractNumId="1" w15:restartNumberingAfterBreak="0">
+    <w:nsid w:val="179F6BE2"/>
+    <w:multiLevelType w:val="multilevel"/>
+    <w:tmpl w:val="2DE4D91E"/>
+    <w:lvl w:ilvl="0">
+      <w:start w:val="1"/>
+      <w:numFmt w:val="bullet"/>
+      <w:lvlText w:val=""/>
+      <w:lvlJc w:val="left"/>
+      <w:pPr>
+        <w:tabs>
+          <w:tab w:val="num" w:pos="720"/>
+        </w:tabs>
+        <w:ind w:left="720" w:hanging="360"/>
+      </w:pPr>
+      <w:rPr>
+        <w:rFonts w:ascii="Symbol" w:hAnsi="Symbol" w:hint="default"/>
+        <w:sz w:val="20"/>
+      </w:rPr>
+    </w:lvl>
+    <w:lvl w:ilvl="1" w:tentative="1">
+      <w:start w:val="1"/>
+      <w:numFmt w:val="bullet"/>
+      <w:lvlText w:val="o"/>
+      <w:lvlJc w:val="left"/>
+      <w:pPr>
+        <w:tabs>
+          <w:tab w:val="num" w:pos="1440"/>
+        </w:tabs>
+        <w:ind w:left="1440" w:hanging="360"/>
+      </w:pPr>
+      <w:rPr>
+        <w:rFonts w:ascii="Courier New" w:hAnsi="Courier New" w:hint="default"/>
+        <w:sz w:val="20"/>
+      </w:rPr>
+    </w:lvl>
+    <w:lvl w:ilvl="2" w:tentative="1">
+      <w:start w:val="1"/>
+      <w:numFmt w:val="bullet"/>
+      <w:lvlText w:val=""/>
+      <w:lvlJc w:val="left"/>
+      <w:pPr>
+        <w:tabs>
+          <w:tab w:val="num" w:pos="2160"/>
+        </w:tabs>
+        <w:ind w:left="2160" w:hanging="360"/>
+      </w:pPr>
+      <w:rPr>
+        <w:rFonts w:ascii="Wingdings" w:hAnsi="Wingdings" w:hint="default"/>
+        <w:sz w:val="20"/>
+      </w:rPr>
+    </w:lvl>
+    <w:lvl w:ilvl="3" w:tentative="1">
+      <w:start w:val="1"/>
+      <w:numFmt w:val="bullet"/>
+      <w:lvlText w:val=""/>
+      <w:lvlJc w:val="left"/>
+      <w:pPr>
+        <w:tabs>
+          <w:tab w:val="num" w:pos="2880"/>
+        </w:tabs>
+        <w:ind w:left="2880" w:hanging="360"/>
+      </w:pPr>
+      <w:rPr>
+        <w:rFonts w:ascii="Wingdings" w:hAnsi="Wingdings" w:hint="default"/>
+        <w:sz w:val="20"/>
+      </w:rPr>
+    </w:lvl>
+    <w:lvl w:ilvl="4" w:tentative="1">
+      <w:start w:val="1"/>
+      <w:numFmt w:val="bullet"/>
+      <w:lvlText w:val=""/>
+      <w:lvlJc w:val="left"/>
+      <w:pPr>
+        <w:tabs>
+          <w:tab w:val="num" w:pos="3600"/>
+        </w:tabs>
+        <w:ind w:left="3600" w:hanging="360"/>
+      </w:pPr>
+      <w:rPr>
+        <w:rFonts w:ascii="Wingdings" w:hAnsi="Wingdings" w:hint="default"/>
+        <w:sz w:val="20"/>
+      </w:rPr>
+    </w:lvl>
+    <w:lvl w:ilvl="5" w:tentative="1">
+      <w:start w:val="1"/>
+      <w:numFmt w:val="bullet"/>
+      <w:lvlText w:val=""/>
+      <w:lvlJc w:val="left"/>
+      <w:pPr>
+        <w:tabs>
+          <w:tab w:val="num" w:pos="4320"/>
+        </w:tabs>
+        <w:ind w:left="4320" w:hanging="360"/>
+      </w:pPr>
+      <w:rPr>
+        <w:rFonts w:ascii="Wingdings" w:hAnsi="Wingdings" w:hint="default"/>
+        <w:sz w:val="20"/>
+      </w:rPr>
+    </w:lvl>
+    <w:lvl w:ilvl="6" w:tentative="1">
+      <w:start w:val="1"/>
+      <w:numFmt w:val="bullet"/>
+      <w:lvlText w:val=""/>
+      <w:lvlJc w:val="left"/>
+      <w:pPr>
+        <w:tabs>
+          <w:tab w:val="num" w:pos="5040"/>
+        </w:tabs>
+        <w:ind w:left="5040" w:hanging="360"/>
+      </w:pPr>
+      <w:rPr>
+        <w:rFonts w:ascii="Wingdings" w:hAnsi="Wingdings" w:hint="default"/>
+        <w:sz w:val="20"/>
+      </w:rPr>
+    </w:lvl>
+    <w:lvl w:ilvl="7" w:tentative="1">
+      <w:start w:val="1"/>
+      <w:numFmt w:val="bullet"/>
+      <w:lvlText w:val=""/>
+      <w:lvlJc w:val="left"/>
+      <w:pPr>
+        <w:tabs>
+          <w:tab w:val="num" w:pos="5760"/>
+        </w:tabs>
+        <w:ind w:left="5760" w:hanging="360"/>
+      </w:pPr>
+      <w:rPr>
+        <w:rFonts w:ascii="Wingdings" w:hAnsi="Wingdings" w:hint="default"/>
+        <w:sz w:val="20"/>
+      </w:rPr>
+    </w:lvl>
+    <w:lvl w:ilvl="8" w:tentative="1">
+      <w:start w:val="1"/>
+      <w:numFmt w:val="bullet"/>
+      <w:lvlText w:val=""/>
+      <w:lvlJc w:val="left"/>
+      <w:pPr>
+        <w:tabs>
+          <w:tab w:val="num" w:pos="6480"/>
+        </w:tabs>
+        <w:ind w:left="6480" w:hanging="360"/>
+      </w:pPr>
+      <w:rPr>
+        <w:rFonts w:ascii="Wingdings" w:hAnsi="Wingdings" w:hint="default"/>
+        <w:sz w:val="20"/>
+      </w:rPr>
+    </w:lvl>
+  </w:abstractNum>
+  <w:abstractNum w:abstractNumId="2" w15:restartNumberingAfterBreak="0">
     <w:nsid w:val="2169037E"/>
     <w:multiLevelType w:val="multilevel"/>
     <w:tmpl w:val="6BB43CF4"/>
@@ -536,7 +1315,285 @@
       </w:rPr>
     </w:lvl>
   </w:abstractNum>
+  <w:abstractNum w:abstractNumId="3" w15:restartNumberingAfterBreak="0">
+    <w:nsid w:val="237C1680"/>
+    <w:multiLevelType w:val="multilevel"/>
+    <w:tmpl w:val="B7526E56"/>
+    <w:lvl w:ilvl="0">
+      <w:start w:val="1"/>
+      <w:numFmt w:val="bullet"/>
+      <w:lvlText w:val=""/>
+      <w:lvlJc w:val="left"/>
+      <w:pPr>
+        <w:tabs>
+          <w:tab w:val="num" w:pos="720"/>
+        </w:tabs>
+        <w:ind w:left="720" w:hanging="360"/>
+      </w:pPr>
+      <w:rPr>
+        <w:rFonts w:ascii="Symbol" w:hAnsi="Symbol" w:hint="default"/>
+        <w:sz w:val="20"/>
+      </w:rPr>
+    </w:lvl>
+    <w:lvl w:ilvl="1" w:tentative="1">
+      <w:start w:val="1"/>
+      <w:numFmt w:val="bullet"/>
+      <w:lvlText w:val="o"/>
+      <w:lvlJc w:val="left"/>
+      <w:pPr>
+        <w:tabs>
+          <w:tab w:val="num" w:pos="1440"/>
+        </w:tabs>
+        <w:ind w:left="1440" w:hanging="360"/>
+      </w:pPr>
+      <w:rPr>
+        <w:rFonts w:ascii="Courier New" w:hAnsi="Courier New" w:hint="default"/>
+        <w:sz w:val="20"/>
+      </w:rPr>
+    </w:lvl>
+    <w:lvl w:ilvl="2" w:tentative="1">
+      <w:start w:val="1"/>
+      <w:numFmt w:val="bullet"/>
+      <w:lvlText w:val=""/>
+      <w:lvlJc w:val="left"/>
+      <w:pPr>
+        <w:tabs>
+          <w:tab w:val="num" w:pos="2160"/>
+        </w:tabs>
+        <w:ind w:left="2160" w:hanging="360"/>
+      </w:pPr>
+      <w:rPr>
+        <w:rFonts w:ascii="Wingdings" w:hAnsi="Wingdings" w:hint="default"/>
+        <w:sz w:val="20"/>
+      </w:rPr>
+    </w:lvl>
+    <w:lvl w:ilvl="3" w:tentative="1">
+      <w:start w:val="1"/>
+      <w:numFmt w:val="bullet"/>
+      <w:lvlText w:val=""/>
+      <w:lvlJc w:val="left"/>
+      <w:pPr>
+        <w:tabs>
+          <w:tab w:val="num" w:pos="2880"/>
+        </w:tabs>
+        <w:ind w:left="2880" w:hanging="360"/>
+      </w:pPr>
+      <w:rPr>
+        <w:rFonts w:ascii="Wingdings" w:hAnsi="Wingdings" w:hint="default"/>
+        <w:sz w:val="20"/>
+      </w:rPr>
+    </w:lvl>
+    <w:lvl w:ilvl="4" w:tentative="1">
+      <w:start w:val="1"/>
+      <w:numFmt w:val="bullet"/>
+      <w:lvlText w:val=""/>
+      <w:lvlJc w:val="left"/>
+      <w:pPr>
+        <w:tabs>
+          <w:tab w:val="num" w:pos="3600"/>
+        </w:tabs>
+        <w:ind w:left="3600" w:hanging="360"/>
+      </w:pPr>
+      <w:rPr>
+        <w:rFonts w:ascii="Wingdings" w:hAnsi="Wingdings" w:hint="default"/>
+        <w:sz w:val="20"/>
+      </w:rPr>
+    </w:lvl>
+    <w:lvl w:ilvl="5" w:tentative="1">
+      <w:start w:val="1"/>
+      <w:numFmt w:val="bullet"/>
+      <w:lvlText w:val=""/>
+      <w:lvlJc w:val="left"/>
+      <w:pPr>
+        <w:tabs>
+          <w:tab w:val="num" w:pos="4320"/>
+        </w:tabs>
+        <w:ind w:left="4320" w:hanging="360"/>
+      </w:pPr>
+      <w:rPr>
+        <w:rFonts w:ascii="Wingdings" w:hAnsi="Wingdings" w:hint="default"/>
+        <w:sz w:val="20"/>
+      </w:rPr>
+    </w:lvl>
+    <w:lvl w:ilvl="6" w:tentative="1">
+      <w:start w:val="1"/>
+      <w:numFmt w:val="bullet"/>
+      <w:lvlText w:val=""/>
+      <w:lvlJc w:val="left"/>
+      <w:pPr>
+        <w:tabs>
+          <w:tab w:val="num" w:pos="5040"/>
+        </w:tabs>
+        <w:ind w:left="5040" w:hanging="360"/>
+      </w:pPr>
+      <w:rPr>
+        <w:rFonts w:ascii="Wingdings" w:hAnsi="Wingdings" w:hint="default"/>
+        <w:sz w:val="20"/>
+      </w:rPr>
+    </w:lvl>
+    <w:lvl w:ilvl="7" w:tentative="1">
+      <w:start w:val="1"/>
+      <w:numFmt w:val="bullet"/>
+      <w:lvlText w:val=""/>
+      <w:lvlJc w:val="left"/>
+      <w:pPr>
+        <w:tabs>
+          <w:tab w:val="num" w:pos="5760"/>
+        </w:tabs>
+        <w:ind w:left="5760" w:hanging="360"/>
+      </w:pPr>
+      <w:rPr>
+        <w:rFonts w:ascii="Wingdings" w:hAnsi="Wingdings" w:hint="default"/>
+        <w:sz w:val="20"/>
+      </w:rPr>
+    </w:lvl>
+    <w:lvl w:ilvl="8" w:tentative="1">
+      <w:start w:val="1"/>
+      <w:numFmt w:val="bullet"/>
+      <w:lvlText w:val=""/>
+      <w:lvlJc w:val="left"/>
+      <w:pPr>
+        <w:tabs>
+          <w:tab w:val="num" w:pos="6480"/>
+        </w:tabs>
+        <w:ind w:left="6480" w:hanging="360"/>
+      </w:pPr>
+      <w:rPr>
+        <w:rFonts w:ascii="Wingdings" w:hAnsi="Wingdings" w:hint="default"/>
+        <w:sz w:val="20"/>
+      </w:rPr>
+    </w:lvl>
+  </w:abstractNum>
+  <w:abstractNum w:abstractNumId="4" w15:restartNumberingAfterBreak="0">
+    <w:nsid w:val="591D7C94"/>
+    <w:multiLevelType w:val="multilevel"/>
+    <w:tmpl w:val="3FE83C1A"/>
+    <w:lvl w:ilvl="0">
+      <w:start w:val="1"/>
+      <w:numFmt w:val="decimal"/>
+      <w:lvlText w:val="%1."/>
+      <w:lvlJc w:val="left"/>
+      <w:pPr>
+        <w:tabs>
+          <w:tab w:val="num" w:pos="720"/>
+        </w:tabs>
+        <w:ind w:left="720" w:hanging="360"/>
+      </w:pPr>
+    </w:lvl>
+    <w:lvl w:ilvl="1">
+      <w:start w:val="1"/>
+      <w:numFmt w:val="bullet"/>
+      <w:lvlText w:val="o"/>
+      <w:lvlJc w:val="left"/>
+      <w:pPr>
+        <w:tabs>
+          <w:tab w:val="num" w:pos="1440"/>
+        </w:tabs>
+        <w:ind w:left="1440" w:hanging="360"/>
+      </w:pPr>
+      <w:rPr>
+        <w:rFonts w:ascii="Courier New" w:hAnsi="Courier New" w:hint="default"/>
+        <w:sz w:val="20"/>
+      </w:rPr>
+    </w:lvl>
+    <w:lvl w:ilvl="2" w:tentative="1">
+      <w:start w:val="1"/>
+      <w:numFmt w:val="decimal"/>
+      <w:lvlText w:val="%3."/>
+      <w:lvlJc w:val="left"/>
+      <w:pPr>
+        <w:tabs>
+          <w:tab w:val="num" w:pos="2160"/>
+        </w:tabs>
+        <w:ind w:left="2160" w:hanging="360"/>
+      </w:pPr>
+    </w:lvl>
+    <w:lvl w:ilvl="3" w:tentative="1">
+      <w:start w:val="1"/>
+      <w:numFmt w:val="decimal"/>
+      <w:lvlText w:val="%4."/>
+      <w:lvlJc w:val="left"/>
+      <w:pPr>
+        <w:tabs>
+          <w:tab w:val="num" w:pos="2880"/>
+        </w:tabs>
+        <w:ind w:left="2880" w:hanging="360"/>
+      </w:pPr>
+    </w:lvl>
+    <w:lvl w:ilvl="4" w:tentative="1">
+      <w:start w:val="1"/>
+      <w:numFmt w:val="decimal"/>
+      <w:lvlText w:val="%5."/>
+      <w:lvlJc w:val="left"/>
+      <w:pPr>
+        <w:tabs>
+          <w:tab w:val="num" w:pos="3600"/>
+        </w:tabs>
+        <w:ind w:left="3600" w:hanging="360"/>
+      </w:pPr>
+    </w:lvl>
+    <w:lvl w:ilvl="5" w:tentative="1">
+      <w:start w:val="1"/>
+      <w:numFmt w:val="decimal"/>
+      <w:lvlText w:val="%6."/>
+      <w:lvlJc w:val="left"/>
+      <w:pPr>
+        <w:tabs>
+          <w:tab w:val="num" w:pos="4320"/>
+        </w:tabs>
+        <w:ind w:left="4320" w:hanging="360"/>
+      </w:pPr>
+    </w:lvl>
+    <w:lvl w:ilvl="6" w:tentative="1">
+      <w:start w:val="1"/>
+      <w:numFmt w:val="decimal"/>
+      <w:lvlText w:val="%7."/>
+      <w:lvlJc w:val="left"/>
+      <w:pPr>
+        <w:tabs>
+          <w:tab w:val="num" w:pos="5040"/>
+        </w:tabs>
+        <w:ind w:left="5040" w:hanging="360"/>
+      </w:pPr>
+    </w:lvl>
+    <w:lvl w:ilvl="7" w:tentative="1">
+      <w:start w:val="1"/>
+      <w:numFmt w:val="decimal"/>
+      <w:lvlText w:val="%8."/>
+      <w:lvlJc w:val="left"/>
+      <w:pPr>
+        <w:tabs>
+          <w:tab w:val="num" w:pos="5760"/>
+        </w:tabs>
+        <w:ind w:left="5760" w:hanging="360"/>
+      </w:pPr>
+    </w:lvl>
+    <w:lvl w:ilvl="8" w:tentative="1">
+      <w:start w:val="1"/>
+      <w:numFmt w:val="decimal"/>
+      <w:lvlText w:val="%9."/>
+      <w:lvlJc w:val="left"/>
+      <w:pPr>
+        <w:tabs>
+          <w:tab w:val="num" w:pos="6480"/>
+        </w:tabs>
+        <w:ind w:left="6480" w:hanging="360"/>
+      </w:pPr>
+    </w:lvl>
+  </w:abstractNum>
   <w:num w:numId="1" w16cid:durableId="1502813791">
+    <w:abstractNumId w:val="2"/>
+  </w:num>
+  <w:num w:numId="2" w16cid:durableId="1744181206">
+    <w:abstractNumId w:val="1"/>
+  </w:num>
+  <w:num w:numId="3" w16cid:durableId="751001514">
+    <w:abstractNumId w:val="3"/>
+  </w:num>
+  <w:num w:numId="4" w16cid:durableId="173149151">
+    <w:abstractNumId w:val="4"/>
+  </w:num>
+  <w:num w:numId="5" w16cid:durableId="2039695684">
     <w:abstractNumId w:val="0"/>
   </w:num>
 </w:numbering>

</xml_diff>